<commit_message>
Update Servlets/Day1/Docs/Workshop 3 - Servlets.docx
</commit_message>
<xml_diff>
--- a/Servlets/Day1/Docs/Workshop 3 - Servlets.docx
+++ b/Servlets/Day1/Docs/Workshop 3 - Servlets.docx
@@ -150,10 +150,7 @@
         <w:t>from ‘</w:t>
       </w:r>
       <w:r>
-        <w:t>‘zero-to-hero.html</w:t>
-      </w:r>
-      <w:r>
-        <w:t xml:space="preserve">’ </w:t>
+        <w:t xml:space="preserve">‘zero-to-hero.html’ </w:t>
       </w:r>
       <w:r>
         <w:t>c</w:t>
@@ -553,19 +550,6 @@
     <w:p>
       <w:pPr>
         <w:pStyle w:val="ListParagraph"/>
-      </w:pPr>
-      <w:r>
-        <w:t>If you reach this point stop for a while!</w:t>
-      </w:r>
-    </w:p>
-    <w:p>
-      <w:pPr>
-        <w:pStyle w:val="ListParagraph"/>
-      </w:pPr>
-    </w:p>
-    <w:p>
-      <w:pPr>
-        <w:pStyle w:val="ListParagraph"/>
         <w:numPr>
           <w:ilvl w:val="0"/>
           <w:numId w:val="1"/>
@@ -641,73 +625,91 @@
         </w:numPr>
       </w:pPr>
       <w:r>
-        <w:t>Overwrite the doGet method.</w:t>
-      </w:r>
-    </w:p>
-    <w:p>
-      <w:pPr>
-        <w:pStyle w:val="ListParagraph"/>
-      </w:pPr>
-    </w:p>
-    <w:p>
-      <w:pPr>
-        <w:pStyle w:val="ListParagraph"/>
-        <w:numPr>
-          <w:ilvl w:val="0"/>
-          <w:numId w:val="1"/>
-        </w:numPr>
-      </w:pPr>
-      <w:r>
-        <w:t>In the overwritten method build an html table with all the headers from the request.</w:t>
-      </w:r>
-    </w:p>
-    <w:p>
-      <w:pPr>
-        <w:pStyle w:val="ListParagraph"/>
-      </w:pPr>
-    </w:p>
-    <w:p>
-      <w:pPr>
-        <w:pStyle w:val="ListParagraph"/>
-        <w:numPr>
-          <w:ilvl w:val="0"/>
-          <w:numId w:val="1"/>
-        </w:numPr>
-      </w:pPr>
-      <w:r>
-        <w:t xml:space="preserve">  </w:t>
-      </w:r>
-      <w:r>
-        <w:t xml:space="preserve">In the overwritten method </w:t>
-      </w:r>
-      <w:r>
-        <w:t>write to the response the following:</w:t>
-      </w:r>
-    </w:p>
-    <w:p>
-      <w:pPr>
-        <w:pStyle w:val="ListParagraph"/>
-      </w:pPr>
-    </w:p>
-    <w:p>
-      <w:pPr>
-        <w:pStyle w:val="ListParagraph"/>
-        <w:numPr>
-          <w:ilvl w:val="1"/>
-          <w:numId w:val="1"/>
-        </w:numPr>
-      </w:pPr>
-      <w:r>
-        <w:t>A</w:t>
-      </w:r>
-      <w:r>
-        <w:t xml:space="preserve">n html table with all the headers </w:t>
-      </w:r>
-      <w:r>
-        <w:t>and their values</w:t>
+        <w:t>Override</w:t>
+      </w:r>
+      <w:r>
+        <w:t xml:space="preserve"> the doGet</w:t>
+      </w:r>
+      <w:r>
+        <w:t>()</w:t>
+      </w:r>
+      <w:r>
+        <w:t xml:space="preserve"> method.</w:t>
+      </w:r>
+    </w:p>
+    <w:p>
+      <w:pPr>
+        <w:pStyle w:val="ListParagraph"/>
+      </w:pPr>
+    </w:p>
+    <w:p>
+      <w:pPr>
+        <w:pStyle w:val="ListParagraph"/>
+        <w:numPr>
+          <w:ilvl w:val="0"/>
+          <w:numId w:val="1"/>
+        </w:numPr>
+      </w:pPr>
+      <w:r>
+        <w:t>In the over</w:t>
+      </w:r>
+      <w:r>
+        <w:t>ridden</w:t>
       </w:r>
       <w:bookmarkStart w:id="0" w:name="_GoBack"/>
       <w:bookmarkEnd w:id="0"/>
+      <w:r>
+        <w:t xml:space="preserve"> method build an html table with all the headers from the request.</w:t>
+      </w:r>
+    </w:p>
+    <w:p>
+      <w:pPr>
+        <w:pStyle w:val="ListParagraph"/>
+      </w:pPr>
+    </w:p>
+    <w:p>
+      <w:pPr>
+        <w:pStyle w:val="ListParagraph"/>
+        <w:numPr>
+          <w:ilvl w:val="0"/>
+          <w:numId w:val="1"/>
+        </w:numPr>
+      </w:pPr>
+      <w:r>
+        <w:t xml:space="preserve">  In the over</w:t>
+      </w:r>
+      <w:r>
+        <w:t>ridden</w:t>
+      </w:r>
+      <w:r>
+        <w:t xml:space="preserve"> method </w:t>
+      </w:r>
+      <w:r>
+        <w:t>write to the response the following:</w:t>
+      </w:r>
+    </w:p>
+    <w:p>
+      <w:pPr>
+        <w:pStyle w:val="ListParagraph"/>
+      </w:pPr>
+    </w:p>
+    <w:p>
+      <w:pPr>
+        <w:pStyle w:val="ListParagraph"/>
+        <w:numPr>
+          <w:ilvl w:val="1"/>
+          <w:numId w:val="1"/>
+        </w:numPr>
+      </w:pPr>
+      <w:r>
+        <w:t>A</w:t>
+      </w:r>
+      <w:r>
+        <w:t xml:space="preserve">n html table with all the headers </w:t>
+      </w:r>
+      <w:r>
+        <w:t>and their values</w:t>
+      </w:r>
     </w:p>
     <w:p>
       <w:pPr>

</xml_diff>